<commit_message>
aggiunta immagine ordine esecuzione
</commit_message>
<xml_diff>
--- a/Eserciziario_SQL.docx
+++ b/Eserciziario_SQL.docx
@@ -41,7 +41,19 @@
           <w:rPr>
             <w:rStyle w:val="Collegamentoipertestuale"/>
           </w:rPr>
-          <w:t>https://www.w3schools.com/sql/</w:t>
+          <w:t>https://www.w3scho</w:t>
+        </w:r>
+        <w:r>
+          <w:rPr>
+            <w:rStyle w:val="Collegamentoipertestuale"/>
+          </w:rPr>
+          <w:t>o</w:t>
+        </w:r>
+        <w:r>
+          <w:rPr>
+            <w:rStyle w:val="Collegamentoipertestuale"/>
+          </w:rPr>
+          <w:t>ls.com/sql/</w:t>
         </w:r>
       </w:hyperlink>
       <w:r>
@@ -16247,10 +16259,7 @@
         <w:pStyle w:val="Soluzione"/>
       </w:pPr>
       <w:r>
-        <w:t>)</w:t>
-      </w:r>
-      <w:r>
-        <w:t xml:space="preserve"> </w:t>
+        <w:t xml:space="preserve">) </w:t>
       </w:r>
       <w:proofErr w:type="gramStart"/>
       <w:r>
@@ -21084,16 +21093,22 @@
       <w:pPr>
         <w:tabs>
           <w:tab w:val="clear" w:pos="851"/>
-          <w:tab w:val="left" w:pos="709"/>
+          <w:tab w:val="clear" w:pos="1276"/>
+          <w:tab w:val="clear" w:pos="1701"/>
         </w:tabs>
-        <w:ind w:left="709" w:hanging="567"/>
-      </w:pPr>
+        <w:spacing w:after="160"/>
+        <w:jc w:val="left"/>
+      </w:pPr>
+      <w:r>
+        <w:br w:type="page"/>
+      </w:r>
     </w:p>
     <w:p>
       <w:pPr>
         <w:pStyle w:val="Titolo1"/>
       </w:pPr>
       <w:r>
+        <w:lastRenderedPageBreak/>
         <w:t>Osservazioni e ripasso</w:t>
       </w:r>
     </w:p>
@@ -21127,7 +21142,6 @@
     </w:p>
     <w:p>
       <w:r>
-        <w:lastRenderedPageBreak/>
         <w:t>Titolo formato da 3 lettere: “_ _ _”</w:t>
       </w:r>
     </w:p>
@@ -21152,29 +21166,19 @@
     <w:p>
       <w:pPr>
         <w:pStyle w:val="Titolo2"/>
-        <w:numPr>
-          <w:ilvl w:val="0"/>
-          <w:numId w:val="0"/>
-        </w:numPr>
-      </w:pPr>
-    </w:p>
-    <w:p/>
-    <w:p>
-      <w:pPr>
-        <w:pStyle w:val="Titolo2"/>
       </w:pPr>
       <w:r>
         <w:rPr>
           <w:noProof/>
         </w:rPr>
         <w:drawing>
-          <wp:anchor distT="0" distB="0" distL="114300" distR="114300" simplePos="0" relativeHeight="251658240" behindDoc="0" locked="0" layoutInCell="1" allowOverlap="1" wp14:anchorId="44101D76" wp14:editId="1B5A7E4D">
+          <wp:anchor distT="0" distB="0" distL="114300" distR="114300" simplePos="0" relativeHeight="251658240" behindDoc="0" locked="0" layoutInCell="1" allowOverlap="1" wp14:anchorId="44101D76" wp14:editId="4C83935D">
             <wp:simplePos x="0" y="0"/>
             <wp:positionH relativeFrom="column">
-              <wp:posOffset>1923751</wp:posOffset>
+              <wp:posOffset>2008318</wp:posOffset>
             </wp:positionH>
             <wp:positionV relativeFrom="paragraph">
-              <wp:posOffset>350333</wp:posOffset>
+              <wp:posOffset>717400</wp:posOffset>
             </wp:positionV>
             <wp:extent cx="4253999" cy="3249705"/>
             <wp:effectExtent l="0" t="0" r="0" b="8255"/>
@@ -21374,35 +21378,64 @@
         <w:ind w:left="709"/>
       </w:pPr>
     </w:p>
-    <w:p/>
-    <w:p/>
-    <w:p>
-      <w:pPr>
-        <w:tabs>
-          <w:tab w:val="clear" w:pos="851"/>
-          <w:tab w:val="left" w:pos="709"/>
-        </w:tabs>
-        <w:ind w:left="709" w:hanging="567"/>
-      </w:pPr>
-    </w:p>
-    <w:p/>
-    <w:p/>
-    <w:p>
-      <w:pPr>
-        <w:rPr>
-          <w:lang w:eastAsia="it-IT"/>
-        </w:rPr>
-      </w:pPr>
-    </w:p>
-    <w:p>
-      <w:pPr>
-        <w:rPr>
-          <w:lang w:eastAsia="it-IT"/>
-        </w:rPr>
-      </w:pPr>
-    </w:p>
-    <w:p/>
-    <w:p/>
+    <w:p>
+      <w:pPr>
+        <w:jc w:val="center"/>
+      </w:pPr>
+      <w:r>
+        <w:rPr>
+          <w:noProof/>
+        </w:rPr>
+        <w:drawing>
+          <wp:inline distT="0" distB="0" distL="0" distR="0" wp14:anchorId="593EF2B2" wp14:editId="33CC1450">
+            <wp:extent cx="4437529" cy="2496110"/>
+            <wp:effectExtent l="0" t="0" r="1270" b="0"/>
+            <wp:docPr id="593824788" name="Immagine 2"/>
+            <wp:cNvGraphicFramePr>
+              <a:graphicFrameLocks xmlns:a="http://schemas.openxmlformats.org/drawingml/2006/main" noChangeAspect="1"/>
+            </wp:cNvGraphicFramePr>
+            <a:graphic xmlns:a="http://schemas.openxmlformats.org/drawingml/2006/main">
+              <a:graphicData uri="http://schemas.openxmlformats.org/drawingml/2006/picture">
+                <pic:pic xmlns:pic="http://schemas.openxmlformats.org/drawingml/2006/picture">
+                  <pic:nvPicPr>
+                    <pic:cNvPr id="0" name="Picture 6"/>
+                    <pic:cNvPicPr>
+                      <a:picLocks noChangeAspect="1" noChangeArrowheads="1"/>
+                    </pic:cNvPicPr>
+                  </pic:nvPicPr>
+                  <pic:blipFill>
+                    <a:blip r:embed="rId8" cstate="print">
+                      <a:extLst>
+                        <a:ext uri="{28A0092B-C50C-407E-A947-70E740481C1C}">
+                          <a14:useLocalDpi xmlns:a14="http://schemas.microsoft.com/office/drawing/2010/main" val="0"/>
+                        </a:ext>
+                      </a:extLst>
+                    </a:blip>
+                    <a:srcRect/>
+                    <a:stretch>
+                      <a:fillRect/>
+                    </a:stretch>
+                  </pic:blipFill>
+                  <pic:spPr bwMode="auto">
+                    <a:xfrm>
+                      <a:off x="0" y="0"/>
+                      <a:ext cx="4442773" cy="2499060"/>
+                    </a:xfrm>
+                    <a:prstGeom prst="rect">
+                      <a:avLst/>
+                    </a:prstGeom>
+                    <a:noFill/>
+                    <a:ln>
+                      <a:noFill/>
+                    </a:ln>
+                  </pic:spPr>
+                </pic:pic>
+              </a:graphicData>
+            </a:graphic>
+          </wp:inline>
+        </w:drawing>
+      </w:r>
+    </w:p>
     <w:sectPr>
       <w:pgSz w:w="11906" w:h="16838"/>
       <w:pgMar w:top="1417" w:right="1134" w:bottom="1134" w:left="1134" w:header="708" w:footer="708" w:gutter="0"/>

</xml_diff>